<commit_message>
add guideline for Chinese writing
</commit_message>
<xml_diff>
--- a/manuscript/manuscript_readme.docx
+++ b/manuscript/manuscript_readme.docx
@@ -1,14 +1,20 @@
 
 <file path=word/document.xml><?xml version="1.0" encoding="utf-8"?>
-<w:document xmlns:wpc="http://schemas.microsoft.com/office/word/2010/wordprocessingCanvas" xmlns:cx="http://schemas.microsoft.com/office/drawing/2014/chartex" xmlns:cx1="http://schemas.microsoft.com/office/drawing/2015/9/8/chartex" xmlns:cx2="http://schemas.microsoft.com/office/drawing/2015/10/21/chartex" xmlns:cx3="http://schemas.microsoft.com/office/drawing/2016/5/9/chartex" xmlns:cx4="http://schemas.microsoft.com/office/drawing/2016/5/10/chartex" xmlns:cx5="http://schemas.microsoft.com/office/drawing/2016/5/11/chartex" xmlns:cx6="http://schemas.microsoft.com/office/drawing/2016/5/12/chartex" xmlns:cx7="http://schemas.microsoft.com/office/drawing/2016/5/13/chartex" xmlns:cx8="http://schemas.microsoft.com/office/drawing/2016/5/14/chartex" xmlns:mc="http://schemas.openxmlformats.org/markup-compatibility/2006" xmlns:aink="http://schemas.microsoft.com/office/drawing/2016/ink" xmlns:am3d="http://schemas.microsoft.com/office/drawing/2017/model3d" xmlns:o="urn:schemas-microsoft-com:office:office" xmlns:r="http://schemas.openxmlformats.org/officeDocument/2006/relationships" xmlns:m="http://schemas.openxmlformats.org/officeDocument/2006/math" xmlns:v="urn:schemas-microsoft-com:vml" xmlns:wp14="http://schemas.microsoft.com/office/word/2010/wordprocessingDrawing" xmlns:wp="http://schemas.openxmlformats.org/drawingml/2006/wordprocessingDrawing" xmlns:w10="urn:schemas-microsoft-com:office:word" xmlns:w="http://schemas.openxmlformats.org/wordprocessingml/2006/main" xmlns:w14="http://schemas.microsoft.com/office/word/2010/wordml" xmlns:w15="http://schemas.microsoft.com/office/word/2012/wordml" xmlns:w16cid="http://schemas.microsoft.com/office/word/2016/wordml/cid" xmlns:w16se="http://schemas.microsoft.com/office/word/2015/wordml/symex" xmlns:wpg="http://schemas.microsoft.com/office/word/2010/wordprocessingGroup" xmlns:wpi="http://schemas.microsoft.com/office/word/2010/wordprocessingInk" xmlns:wne="http://schemas.microsoft.com/office/word/2006/wordml" xmlns:wps="http://schemas.microsoft.com/office/word/2010/wordprocessingShape" mc:Ignorable="w14 w15 w16se w16cid wp14">
+<w:document xmlns:wpc="http://schemas.microsoft.com/office/word/2010/wordprocessingCanvas" xmlns:cx="http://schemas.microsoft.com/office/drawing/2014/chartex" xmlns:cx1="http://schemas.microsoft.com/office/drawing/2015/9/8/chartex" xmlns:cx2="http://schemas.microsoft.com/office/drawing/2015/10/21/chartex" xmlns:cx3="http://schemas.microsoft.com/office/drawing/2016/5/9/chartex" xmlns:cx4="http://schemas.microsoft.com/office/drawing/2016/5/10/chartex" xmlns:cx5="http://schemas.microsoft.com/office/drawing/2016/5/11/chartex" xmlns:cx6="http://schemas.microsoft.com/office/drawing/2016/5/12/chartex" xmlns:cx7="http://schemas.microsoft.com/office/drawing/2016/5/13/chartex" xmlns:cx8="http://schemas.microsoft.com/office/drawing/2016/5/14/chartex" xmlns:mc="http://schemas.openxmlformats.org/markup-compatibility/2006" xmlns:aink="http://schemas.microsoft.com/office/drawing/2016/ink" xmlns:am3d="http://schemas.microsoft.com/office/drawing/2017/model3d" xmlns:o="urn:schemas-microsoft-com:office:office" xmlns:oel="http://schemas.microsoft.com/office/2019/extlst" xmlns:r="http://schemas.openxmlformats.org/officeDocument/2006/relationships" xmlns:m="http://schemas.openxmlformats.org/officeDocument/2006/math" xmlns:v="urn:schemas-microsoft-com:vml" xmlns:wp14="http://schemas.microsoft.com/office/word/2010/wordprocessingDrawing" xmlns:wp="http://schemas.openxmlformats.org/drawingml/2006/wordprocessingDrawing" xmlns:w10="urn:schemas-microsoft-com:office:word" xmlns:w="http://schemas.openxmlformats.org/wordprocessingml/2006/main" xmlns:w14="http://schemas.microsoft.com/office/word/2010/wordml" xmlns:w15="http://schemas.microsoft.com/office/word/2012/wordml" xmlns:w16cex="http://schemas.microsoft.com/office/word/2018/wordml/cex" xmlns:w16cid="http://schemas.microsoft.com/office/word/2016/wordml/cid" xmlns:w16="http://schemas.microsoft.com/office/word/2018/wordml" xmlns:w16du="http://schemas.microsoft.com/office/word/2023/wordml/word16du" xmlns:w16sdtdh="http://schemas.microsoft.com/office/word/2020/wordml/sdtdatahash" xmlns:w16se="http://schemas.microsoft.com/office/word/2015/wordml/symex" xmlns:wpg="http://schemas.microsoft.com/office/word/2010/wordprocessingGroup" xmlns:wpi="http://schemas.microsoft.com/office/word/2010/wordprocessingInk" xmlns:wne="http://schemas.microsoft.com/office/word/2006/wordml" xmlns:wps="http://schemas.microsoft.com/office/word/2010/wordprocessingShape" mc:Ignorable="w14 w15 w16se w16cid w16 w16cex w16sdtdh w16du wp14">
   <w:body>
     <w:p>
       <w:pPr>
         <w:pStyle w:val="Heading2"/>
         <w:spacing w:before="0" w:line="240" w:lineRule="auto"/>
-      </w:pPr>
-      <w:r>
-        <w:t>Papers</w:t>
+        <w:rPr>
+          <w:rFonts w:hint="eastAsia"/>
+        </w:rPr>
+      </w:pPr>
+      <w:r>
+        <w:rPr>
+          <w:rFonts w:hint="eastAsia"/>
+        </w:rPr>
+        <w:t>English paper</w:t>
       </w:r>
     </w:p>
     <w:p>
@@ -207,14 +213,7 @@
         <w:rPr>
           <w:color w:val="0070C0"/>
         </w:rPr>
-        <w:t xml:space="preserve">t page margins </w:t>
-      </w:r>
-      <w:proofErr w:type="gramStart"/>
-      <w:r>
-        <w:rPr>
-          <w:color w:val="0070C0"/>
-        </w:rPr>
-        <w:t>as</w:t>
+        <w:t>t page margins as</w:t>
       </w:r>
       <w:r>
         <w:rPr>
@@ -226,14 +225,7 @@
         <w:rPr>
           <w:color w:val="0070C0"/>
         </w:rPr>
-        <w:t xml:space="preserve"> top</w:t>
-      </w:r>
-      <w:proofErr w:type="gramEnd"/>
-      <w:r>
-        <w:rPr>
-          <w:color w:val="0070C0"/>
-        </w:rPr>
-        <w:t xml:space="preserve"> 2.54cm, bottom 2.54</w:t>
+        <w:t xml:space="preserve"> top 2.54cm, bottom 2.54</w:t>
       </w:r>
       <w:r>
         <w:rPr>
@@ -502,7 +494,6 @@
         </w:rPr>
         <w:t>Pay attention to the minus sign “</w:t>
       </w:r>
-      <w:proofErr w:type="gramStart"/>
       <w:r>
         <w:rPr>
           <w:color w:val="0070C0"/>
@@ -513,82 +504,75 @@
         <w:rPr>
           <w:color w:val="0070C0"/>
         </w:rPr>
-        <w:t>“</w:t>
-      </w:r>
-      <w:proofErr w:type="gramEnd"/>
+        <w:t xml:space="preserve">“, </w:t>
+      </w:r>
+    </w:p>
+    <w:p>
+      <w:pPr>
+        <w:pStyle w:val="ListParagraph"/>
+        <w:numPr>
+          <w:ilvl w:val="1"/>
+          <w:numId w:val="1"/>
+        </w:numPr>
+        <w:rPr>
+          <w:color w:val="0070C0"/>
+        </w:rPr>
+      </w:pPr>
+      <w:r>
+        <w:rPr>
+          <w:color w:val="0070C0"/>
+        </w:rPr>
+        <w:t>Add space before unit</w:t>
+      </w:r>
+    </w:p>
+    <w:p>
+      <w:pPr>
+        <w:pStyle w:val="ListParagraph"/>
+        <w:numPr>
+          <w:ilvl w:val="1"/>
+          <w:numId w:val="1"/>
+        </w:numPr>
+        <w:rPr>
+          <w:color w:val="0070C0"/>
+        </w:rPr>
+      </w:pPr>
+      <w:r>
+        <w:rPr>
+          <w:color w:val="0070C0"/>
+        </w:rPr>
+        <w:t>F</w:t>
+      </w:r>
+      <w:r>
+        <w:rPr>
+          <w:color w:val="0070C0"/>
+        </w:rPr>
+        <w:t>or equations in individual lines</w:t>
+      </w:r>
+      <w:r>
+        <w:rPr>
+          <w:color w:val="0070C0"/>
+        </w:rPr>
+        <w:t xml:space="preserve"> </w:t>
+      </w:r>
+      <w:r>
+        <w:rPr>
+          <w:rFonts w:hint="eastAsia"/>
+          <w:color w:val="0070C0"/>
+        </w:rPr>
+        <w:t>o</w:t>
+      </w:r>
+      <w:r>
+        <w:rPr>
+          <w:color w:val="0070C0"/>
+        </w:rPr>
+        <w:t>r the equations with denominator</w:t>
+      </w:r>
       <w:r>
         <w:rPr>
           <w:color w:val="0070C0"/>
         </w:rPr>
         <w:t xml:space="preserve">, </w:t>
       </w:r>
-    </w:p>
-    <w:p>
-      <w:pPr>
-        <w:pStyle w:val="ListParagraph"/>
-        <w:numPr>
-          <w:ilvl w:val="1"/>
-          <w:numId w:val="1"/>
-        </w:numPr>
-        <w:rPr>
-          <w:color w:val="0070C0"/>
-        </w:rPr>
-      </w:pPr>
-      <w:r>
-        <w:rPr>
-          <w:color w:val="0070C0"/>
-        </w:rPr>
-        <w:t>Add space before unit</w:t>
-      </w:r>
-    </w:p>
-    <w:p>
-      <w:pPr>
-        <w:pStyle w:val="ListParagraph"/>
-        <w:numPr>
-          <w:ilvl w:val="1"/>
-          <w:numId w:val="1"/>
-        </w:numPr>
-        <w:rPr>
-          <w:color w:val="0070C0"/>
-        </w:rPr>
-      </w:pPr>
-      <w:r>
-        <w:rPr>
-          <w:color w:val="0070C0"/>
-        </w:rPr>
-        <w:t>F</w:t>
-      </w:r>
-      <w:r>
-        <w:rPr>
-          <w:color w:val="0070C0"/>
-        </w:rPr>
-        <w:t>or equations in individual lines</w:t>
-      </w:r>
-      <w:r>
-        <w:rPr>
-          <w:color w:val="0070C0"/>
-        </w:rPr>
-        <w:t xml:space="preserve"> </w:t>
-      </w:r>
-      <w:r>
-        <w:rPr>
-          <w:rFonts w:hint="eastAsia"/>
-          <w:color w:val="0070C0"/>
-        </w:rPr>
-        <w:t>o</w:t>
-      </w:r>
-      <w:r>
-        <w:rPr>
-          <w:color w:val="0070C0"/>
-        </w:rPr>
-        <w:t>r the equations with denominator</w:t>
-      </w:r>
-      <w:r>
-        <w:rPr>
-          <w:color w:val="0070C0"/>
-        </w:rPr>
-        <w:t xml:space="preserve">, </w:t>
-      </w:r>
       <w:r>
         <w:rPr>
           <w:color w:val="0070C0"/>
@@ -599,21 +583,7 @@
         <w:rPr>
           <w:color w:val="0070C0"/>
         </w:rPr>
-        <w:t xml:space="preserve">se </w:t>
-      </w:r>
-      <w:proofErr w:type="spellStart"/>
-      <w:r>
-        <w:rPr>
-          <w:color w:val="0070C0"/>
-        </w:rPr>
-        <w:t>mathtype</w:t>
-      </w:r>
-      <w:proofErr w:type="spellEnd"/>
-      <w:r>
-        <w:rPr>
-          <w:color w:val="0070C0"/>
-        </w:rPr>
-        <w:t xml:space="preserve"> </w:t>
+        <w:t xml:space="preserve">se mathtype </w:t>
       </w:r>
     </w:p>
     <w:p>
@@ -822,15 +792,7 @@
         <w:rPr>
           <w:color w:val="0070C0"/>
         </w:rPr>
-        <w:t>Good document on academic writting</w:t>
-      </w:r>
-      <w:bookmarkStart w:id="0" w:name="_GoBack"/>
-      <w:bookmarkEnd w:id="0"/>
-      <w:r>
-        <w:rPr>
-          <w:color w:val="0070C0"/>
-        </w:rPr>
-        <w:t>“</w:t>
+        <w:t>Good document on academic writting“</w:t>
       </w:r>
       <w:r>
         <w:rPr>
@@ -1101,16 +1063,8 @@
         <w:rPr>
           <w:color w:val="ED7D31" w:themeColor="accent2"/>
         </w:rPr>
-        <w:t xml:space="preserve">Plot the figure as </w:t>
-      </w:r>
-      <w:proofErr w:type="spellStart"/>
-      <w:r>
-        <w:rPr>
-          <w:color w:val="ED7D31" w:themeColor="accent2"/>
-        </w:rPr>
-        <w:t>line+symbol</w:t>
-      </w:r>
-      <w:proofErr w:type="spellEnd"/>
+        <w:t>Plot the figure as line+symbol</w:t>
+      </w:r>
     </w:p>
     <w:p>
       <w:pPr>
@@ -1176,21 +1130,7 @@
         <w:rPr>
           <w:color w:val="ED7D31" w:themeColor="accent2"/>
         </w:rPr>
-        <w:t>Set the layer size as Left 17.86</w:t>
-      </w:r>
-      <w:proofErr w:type="gramStart"/>
-      <w:r>
-        <w:rPr>
-          <w:color w:val="ED7D31" w:themeColor="accent2"/>
-        </w:rPr>
-        <w:t>%,Top</w:t>
-      </w:r>
-      <w:proofErr w:type="gramEnd"/>
-      <w:r>
-        <w:rPr>
-          <w:color w:val="ED7D31" w:themeColor="accent2"/>
-        </w:rPr>
-        <w:t xml:space="preserve"> 11.57%,Width 68.21%,Top 71.83%</w:t>
+        <w:t>Set the layer size as Left 17.86%,Top 11.57%,Width 68.21%,Top 71.83%</w:t>
       </w:r>
     </w:p>
     <w:p>
@@ -1214,16 +1154,8 @@
         <w:rPr>
           <w:color w:val="ED7D31" w:themeColor="accent2"/>
         </w:rPr>
-        <w:t xml:space="preserve"> the size of axis number and title as 10 </w:t>
-      </w:r>
-      <w:proofErr w:type="spellStart"/>
-      <w:r>
-        <w:rPr>
-          <w:color w:val="ED7D31" w:themeColor="accent2"/>
-        </w:rPr>
-        <w:t>pt</w:t>
-      </w:r>
-      <w:proofErr w:type="spellEnd"/>
+        <w:t xml:space="preserve"> the size of axis number and title as 10 pt</w:t>
+      </w:r>
       <w:r>
         <w:rPr>
           <w:color w:val="ED7D31" w:themeColor="accent2"/>
@@ -1300,21 +1232,7 @@
         <w:rPr>
           <w:color w:val="ED7D31" w:themeColor="accent2"/>
         </w:rPr>
-        <w:t>, Pay attention to the minus sign “</w:t>
-      </w:r>
-      <w:proofErr w:type="gramStart"/>
-      <w:r>
-        <w:rPr>
-          <w:color w:val="ED7D31" w:themeColor="accent2"/>
-        </w:rPr>
-        <w:t>−“</w:t>
-      </w:r>
-      <w:proofErr w:type="gramEnd"/>
-      <w:r>
-        <w:rPr>
-          <w:color w:val="ED7D31" w:themeColor="accent2"/>
-        </w:rPr>
-        <w:t xml:space="preserve">, </w:t>
+        <w:t xml:space="preserve">, Pay attention to the minus sign “−“, </w:t>
       </w:r>
     </w:p>
     <w:p>
@@ -1493,30 +1411,8 @@
         <w:rPr>
           <w:color w:val="ED7D31" w:themeColor="accent2"/>
         </w:rPr>
-        <w:t xml:space="preserve">xport as </w:t>
-      </w:r>
-      <w:proofErr w:type="spellStart"/>
-      <w:r>
-        <w:rPr>
-          <w:color w:val="ED7D31" w:themeColor="accent2"/>
-        </w:rPr>
-        <w:t>png</w:t>
-      </w:r>
-      <w:proofErr w:type="spellEnd"/>
-      <w:r>
-        <w:rPr>
-          <w:color w:val="ED7D31" w:themeColor="accent2"/>
-        </w:rPr>
-        <w:t xml:space="preserve">: select 300dpi &amp; </w:t>
-      </w:r>
-      <w:proofErr w:type="spellStart"/>
-      <w:r>
-        <w:rPr>
-          <w:color w:val="ED7D31" w:themeColor="accent2"/>
-        </w:rPr>
-        <w:t>supersampling</w:t>
-      </w:r>
-      <w:proofErr w:type="spellEnd"/>
+        <w:t>xport as png: select 300dpi &amp; supersampling</w:t>
+      </w:r>
     </w:p>
     <w:p>
       <w:pPr>
@@ -1640,6 +1536,84 @@
         </w:rPr>
         <w:t>Pay attention to the journal abbreviation (I suggest you to have your own collection), bold of volume number, and italic of journal name.</w:t>
       </w:r>
+    </w:p>
+    <w:p>
+      <w:pPr>
+        <w:rPr>
+          <w:color w:val="ED7D31" w:themeColor="accent2"/>
+        </w:rPr>
+      </w:pPr>
+    </w:p>
+    <w:p>
+      <w:pPr>
+        <w:pStyle w:val="Heading2"/>
+      </w:pPr>
+      <w:r>
+        <w:rPr>
+          <w:rFonts w:hint="eastAsia"/>
+        </w:rPr>
+        <w:t>中文写作</w:t>
+      </w:r>
+    </w:p>
+    <w:p>
+      <w:pPr>
+        <w:spacing w:after="0" w:line="240" w:lineRule="auto"/>
+        <w:rPr>
+          <w:color w:val="000000" w:themeColor="text1"/>
+        </w:rPr>
+      </w:pPr>
+      <w:r>
+        <w:rPr>
+          <w:rFonts w:hint="eastAsia"/>
+          <w:color w:val="000000" w:themeColor="text1"/>
+        </w:rPr>
+        <w:t>中文</w:t>
+      </w:r>
+      <w:r>
+        <w:rPr>
+          <w:rFonts w:hint="eastAsia"/>
+          <w:color w:val="000000" w:themeColor="text1"/>
+        </w:rPr>
+        <w:t>：</w:t>
+      </w:r>
+      <w:r>
+        <w:rPr>
+          <w:rFonts w:hint="eastAsia"/>
+          <w:color w:val="000000" w:themeColor="text1"/>
+        </w:rPr>
+        <w:t>宋体</w:t>
+      </w:r>
+    </w:p>
+    <w:p>
+      <w:pPr>
+        <w:spacing w:after="0" w:line="240" w:lineRule="auto"/>
+        <w:rPr>
+          <w:rFonts w:hint="eastAsia"/>
+          <w:color w:val="000000" w:themeColor="text1"/>
+        </w:rPr>
+      </w:pPr>
+      <w:r>
+        <w:rPr>
+          <w:rFonts w:hint="eastAsia"/>
+          <w:color w:val="000000" w:themeColor="text1"/>
+        </w:rPr>
+        <w:t>英文和数字：</w:t>
+      </w:r>
+      <w:r>
+        <w:rPr>
+          <w:rFonts w:hint="eastAsia"/>
+          <w:color w:val="000000" w:themeColor="text1"/>
+        </w:rPr>
+        <w:t>Times New Roman</w:t>
+      </w:r>
+    </w:p>
+    <w:p>
+      <w:pPr>
+        <w:rPr>
+          <w:rFonts w:hint="eastAsia"/>
+          <w:color w:val="ED7D31" w:themeColor="accent2"/>
+        </w:rPr>
+      </w:pPr>
     </w:p>
     <w:sectPr>
       <w:pgSz w:w="12240" w:h="15840"/>
@@ -1652,7 +1626,7 @@
 </file>
 
 <file path=word/endnotes.xml><?xml version="1.0" encoding="utf-8"?>
-<w:endnotes xmlns:wpc="http://schemas.microsoft.com/office/word/2010/wordprocessingCanvas" xmlns:cx="http://schemas.microsoft.com/office/drawing/2014/chartex" xmlns:cx1="http://schemas.microsoft.com/office/drawing/2015/9/8/chartex" xmlns:cx2="http://schemas.microsoft.com/office/drawing/2015/10/21/chartex" xmlns:cx3="http://schemas.microsoft.com/office/drawing/2016/5/9/chartex" xmlns:cx4="http://schemas.microsoft.com/office/drawing/2016/5/10/chartex" xmlns:cx5="http://schemas.microsoft.com/office/drawing/2016/5/11/chartex" xmlns:cx6="http://schemas.microsoft.com/office/drawing/2016/5/12/chartex" xmlns:cx7="http://schemas.microsoft.com/office/drawing/2016/5/13/chartex" xmlns:cx8="http://schemas.microsoft.com/office/drawing/2016/5/14/chartex" xmlns:mc="http://schemas.openxmlformats.org/markup-compatibility/2006" xmlns:aink="http://schemas.microsoft.com/office/drawing/2016/ink" xmlns:am3d="http://schemas.microsoft.com/office/drawing/2017/model3d" xmlns:o="urn:schemas-microsoft-com:office:office" xmlns:r="http://schemas.openxmlformats.org/officeDocument/2006/relationships" xmlns:m="http://schemas.openxmlformats.org/officeDocument/2006/math" xmlns:v="urn:schemas-microsoft-com:vml" xmlns:wp14="http://schemas.microsoft.com/office/word/2010/wordprocessingDrawing" xmlns:wp="http://schemas.openxmlformats.org/drawingml/2006/wordprocessingDrawing" xmlns:w10="urn:schemas-microsoft-com:office:word" xmlns:w="http://schemas.openxmlformats.org/wordprocessingml/2006/main" xmlns:w14="http://schemas.microsoft.com/office/word/2010/wordml" xmlns:w15="http://schemas.microsoft.com/office/word/2012/wordml" xmlns:w16cid="http://schemas.microsoft.com/office/word/2016/wordml/cid" xmlns:w16se="http://schemas.microsoft.com/office/word/2015/wordml/symex" xmlns:wpg="http://schemas.microsoft.com/office/word/2010/wordprocessingGroup" xmlns:wpi="http://schemas.microsoft.com/office/word/2010/wordprocessingInk" xmlns:wne="http://schemas.microsoft.com/office/word/2006/wordml" xmlns:wps="http://schemas.microsoft.com/office/word/2010/wordprocessingShape" mc:Ignorable="w14 w15 w16se w16cid wp14">
+<w:endnotes xmlns:wpc="http://schemas.microsoft.com/office/word/2010/wordprocessingCanvas" xmlns:cx="http://schemas.microsoft.com/office/drawing/2014/chartex" xmlns:cx1="http://schemas.microsoft.com/office/drawing/2015/9/8/chartex" xmlns:cx2="http://schemas.microsoft.com/office/drawing/2015/10/21/chartex" xmlns:cx3="http://schemas.microsoft.com/office/drawing/2016/5/9/chartex" xmlns:cx4="http://schemas.microsoft.com/office/drawing/2016/5/10/chartex" xmlns:cx5="http://schemas.microsoft.com/office/drawing/2016/5/11/chartex" xmlns:cx6="http://schemas.microsoft.com/office/drawing/2016/5/12/chartex" xmlns:cx7="http://schemas.microsoft.com/office/drawing/2016/5/13/chartex" xmlns:cx8="http://schemas.microsoft.com/office/drawing/2016/5/14/chartex" xmlns:mc="http://schemas.openxmlformats.org/markup-compatibility/2006" xmlns:aink="http://schemas.microsoft.com/office/drawing/2016/ink" xmlns:am3d="http://schemas.microsoft.com/office/drawing/2017/model3d" xmlns:o="urn:schemas-microsoft-com:office:office" xmlns:oel="http://schemas.microsoft.com/office/2019/extlst" xmlns:r="http://schemas.openxmlformats.org/officeDocument/2006/relationships" xmlns:m="http://schemas.openxmlformats.org/officeDocument/2006/math" xmlns:v="urn:schemas-microsoft-com:vml" xmlns:wp14="http://schemas.microsoft.com/office/word/2010/wordprocessingDrawing" xmlns:wp="http://schemas.openxmlformats.org/drawingml/2006/wordprocessingDrawing" xmlns:w10="urn:schemas-microsoft-com:office:word" xmlns:w="http://schemas.openxmlformats.org/wordprocessingml/2006/main" xmlns:w14="http://schemas.microsoft.com/office/word/2010/wordml" xmlns:w15="http://schemas.microsoft.com/office/word/2012/wordml" xmlns:w16cex="http://schemas.microsoft.com/office/word/2018/wordml/cex" xmlns:w16cid="http://schemas.microsoft.com/office/word/2016/wordml/cid" xmlns:w16="http://schemas.microsoft.com/office/word/2018/wordml" xmlns:w16du="http://schemas.microsoft.com/office/word/2023/wordml/word16du" xmlns:w16sdtdh="http://schemas.microsoft.com/office/word/2020/wordml/sdtdatahash" xmlns:w16se="http://schemas.microsoft.com/office/word/2015/wordml/symex" xmlns:wpg="http://schemas.microsoft.com/office/word/2010/wordprocessingGroup" xmlns:wpi="http://schemas.microsoft.com/office/word/2010/wordprocessingInk" xmlns:wne="http://schemas.microsoft.com/office/word/2006/wordml" xmlns:wps="http://schemas.microsoft.com/office/word/2010/wordprocessingShape" mc:Ignorable="w14 w15 w16se w16cid w16 w16cex w16sdtdh w16du wp14">
   <w:endnote w:type="separator" w:id="-1">
     <w:p>
       <w:pPr>
@@ -1677,7 +1651,7 @@
 </file>
 
 <file path=word/footnotes.xml><?xml version="1.0" encoding="utf-8"?>
-<w:footnotes xmlns:wpc="http://schemas.microsoft.com/office/word/2010/wordprocessingCanvas" xmlns:cx="http://schemas.microsoft.com/office/drawing/2014/chartex" xmlns:cx1="http://schemas.microsoft.com/office/drawing/2015/9/8/chartex" xmlns:cx2="http://schemas.microsoft.com/office/drawing/2015/10/21/chartex" xmlns:cx3="http://schemas.microsoft.com/office/drawing/2016/5/9/chartex" xmlns:cx4="http://schemas.microsoft.com/office/drawing/2016/5/10/chartex" xmlns:cx5="http://schemas.microsoft.com/office/drawing/2016/5/11/chartex" xmlns:cx6="http://schemas.microsoft.com/office/drawing/2016/5/12/chartex" xmlns:cx7="http://schemas.microsoft.com/office/drawing/2016/5/13/chartex" xmlns:cx8="http://schemas.microsoft.com/office/drawing/2016/5/14/chartex" xmlns:mc="http://schemas.openxmlformats.org/markup-compatibility/2006" xmlns:aink="http://schemas.microsoft.com/office/drawing/2016/ink" xmlns:am3d="http://schemas.microsoft.com/office/drawing/2017/model3d" xmlns:o="urn:schemas-microsoft-com:office:office" xmlns:r="http://schemas.openxmlformats.org/officeDocument/2006/relationships" xmlns:m="http://schemas.openxmlformats.org/officeDocument/2006/math" xmlns:v="urn:schemas-microsoft-com:vml" xmlns:wp14="http://schemas.microsoft.com/office/word/2010/wordprocessingDrawing" xmlns:wp="http://schemas.openxmlformats.org/drawingml/2006/wordprocessingDrawing" xmlns:w10="urn:schemas-microsoft-com:office:word" xmlns:w="http://schemas.openxmlformats.org/wordprocessingml/2006/main" xmlns:w14="http://schemas.microsoft.com/office/word/2010/wordml" xmlns:w15="http://schemas.microsoft.com/office/word/2012/wordml" xmlns:w16cid="http://schemas.microsoft.com/office/word/2016/wordml/cid" xmlns:w16se="http://schemas.microsoft.com/office/word/2015/wordml/symex" xmlns:wpg="http://schemas.microsoft.com/office/word/2010/wordprocessingGroup" xmlns:wpi="http://schemas.microsoft.com/office/word/2010/wordprocessingInk" xmlns:wne="http://schemas.microsoft.com/office/word/2006/wordml" xmlns:wps="http://schemas.microsoft.com/office/word/2010/wordprocessingShape" mc:Ignorable="w14 w15 w16se w16cid wp14">
+<w:footnotes xmlns:wpc="http://schemas.microsoft.com/office/word/2010/wordprocessingCanvas" xmlns:cx="http://schemas.microsoft.com/office/drawing/2014/chartex" xmlns:cx1="http://schemas.microsoft.com/office/drawing/2015/9/8/chartex" xmlns:cx2="http://schemas.microsoft.com/office/drawing/2015/10/21/chartex" xmlns:cx3="http://schemas.microsoft.com/office/drawing/2016/5/9/chartex" xmlns:cx4="http://schemas.microsoft.com/office/drawing/2016/5/10/chartex" xmlns:cx5="http://schemas.microsoft.com/office/drawing/2016/5/11/chartex" xmlns:cx6="http://schemas.microsoft.com/office/drawing/2016/5/12/chartex" xmlns:cx7="http://schemas.microsoft.com/office/drawing/2016/5/13/chartex" xmlns:cx8="http://schemas.microsoft.com/office/drawing/2016/5/14/chartex" xmlns:mc="http://schemas.openxmlformats.org/markup-compatibility/2006" xmlns:aink="http://schemas.microsoft.com/office/drawing/2016/ink" xmlns:am3d="http://schemas.microsoft.com/office/drawing/2017/model3d" xmlns:o="urn:schemas-microsoft-com:office:office" xmlns:oel="http://schemas.microsoft.com/office/2019/extlst" xmlns:r="http://schemas.openxmlformats.org/officeDocument/2006/relationships" xmlns:m="http://schemas.openxmlformats.org/officeDocument/2006/math" xmlns:v="urn:schemas-microsoft-com:vml" xmlns:wp14="http://schemas.microsoft.com/office/word/2010/wordprocessingDrawing" xmlns:wp="http://schemas.openxmlformats.org/drawingml/2006/wordprocessingDrawing" xmlns:w10="urn:schemas-microsoft-com:office:word" xmlns:w="http://schemas.openxmlformats.org/wordprocessingml/2006/main" xmlns:w14="http://schemas.microsoft.com/office/word/2010/wordml" xmlns:w15="http://schemas.microsoft.com/office/word/2012/wordml" xmlns:w16cex="http://schemas.microsoft.com/office/word/2018/wordml/cex" xmlns:w16cid="http://schemas.microsoft.com/office/word/2016/wordml/cid" xmlns:w16="http://schemas.microsoft.com/office/word/2018/wordml" xmlns:w16du="http://schemas.microsoft.com/office/word/2023/wordml/word16du" xmlns:w16sdtdh="http://schemas.microsoft.com/office/word/2020/wordml/sdtdatahash" xmlns:w16se="http://schemas.microsoft.com/office/word/2015/wordml/symex" xmlns:wpg="http://schemas.microsoft.com/office/word/2010/wordprocessingGroup" xmlns:wpi="http://schemas.microsoft.com/office/word/2010/wordprocessingInk" xmlns:wne="http://schemas.microsoft.com/office/word/2006/wordml" xmlns:wps="http://schemas.microsoft.com/office/word/2010/wordprocessingShape" mc:Ignorable="w14 w15 w16se w16cid w16 w16cex w16sdtdh w16du wp14">
   <w:footnote w:type="separator" w:id="-1">
     <w:p>
       <w:pPr>
@@ -1702,7 +1676,7 @@
 </file>
 
 <file path=word/numbering.xml><?xml version="1.0" encoding="utf-8"?>
-<w:numbering xmlns:wpc="http://schemas.microsoft.com/office/word/2010/wordprocessingCanvas" xmlns:cx="http://schemas.microsoft.com/office/drawing/2014/chartex" xmlns:cx1="http://schemas.microsoft.com/office/drawing/2015/9/8/chartex" xmlns:cx2="http://schemas.microsoft.com/office/drawing/2015/10/21/chartex" xmlns:cx3="http://schemas.microsoft.com/office/drawing/2016/5/9/chartex" xmlns:cx4="http://schemas.microsoft.com/office/drawing/2016/5/10/chartex" xmlns:cx5="http://schemas.microsoft.com/office/drawing/2016/5/11/chartex" xmlns:cx6="http://schemas.microsoft.com/office/drawing/2016/5/12/chartex" xmlns:cx7="http://schemas.microsoft.com/office/drawing/2016/5/13/chartex" xmlns:cx8="http://schemas.microsoft.com/office/drawing/2016/5/14/chartex" xmlns:mc="http://schemas.openxmlformats.org/markup-compatibility/2006" xmlns:aink="http://schemas.microsoft.com/office/drawing/2016/ink" xmlns:am3d="http://schemas.microsoft.com/office/drawing/2017/model3d" xmlns:o="urn:schemas-microsoft-com:office:office" xmlns:r="http://schemas.openxmlformats.org/officeDocument/2006/relationships" xmlns:m="http://schemas.openxmlformats.org/officeDocument/2006/math" xmlns:v="urn:schemas-microsoft-com:vml" xmlns:wp14="http://schemas.microsoft.com/office/word/2010/wordprocessingDrawing" xmlns:wp="http://schemas.openxmlformats.org/drawingml/2006/wordprocessingDrawing" xmlns:w10="urn:schemas-microsoft-com:office:word" xmlns:w="http://schemas.openxmlformats.org/wordprocessingml/2006/main" xmlns:w14="http://schemas.microsoft.com/office/word/2010/wordml" xmlns:w15="http://schemas.microsoft.com/office/word/2012/wordml" xmlns:w16cid="http://schemas.microsoft.com/office/word/2016/wordml/cid" xmlns:w16se="http://schemas.microsoft.com/office/word/2015/wordml/symex" xmlns:wpg="http://schemas.microsoft.com/office/word/2010/wordprocessingGroup" xmlns:wpi="http://schemas.microsoft.com/office/word/2010/wordprocessingInk" xmlns:wne="http://schemas.microsoft.com/office/word/2006/wordml" xmlns:wps="http://schemas.microsoft.com/office/word/2010/wordprocessingShape" mc:Ignorable="w14 w15 w16se w16cid wp14">
+<w:numbering xmlns:wpc="http://schemas.microsoft.com/office/word/2010/wordprocessingCanvas" xmlns:cx="http://schemas.microsoft.com/office/drawing/2014/chartex" xmlns:cx1="http://schemas.microsoft.com/office/drawing/2015/9/8/chartex" xmlns:cx2="http://schemas.microsoft.com/office/drawing/2015/10/21/chartex" xmlns:cx3="http://schemas.microsoft.com/office/drawing/2016/5/9/chartex" xmlns:cx4="http://schemas.microsoft.com/office/drawing/2016/5/10/chartex" xmlns:cx5="http://schemas.microsoft.com/office/drawing/2016/5/11/chartex" xmlns:cx6="http://schemas.microsoft.com/office/drawing/2016/5/12/chartex" xmlns:cx7="http://schemas.microsoft.com/office/drawing/2016/5/13/chartex" xmlns:cx8="http://schemas.microsoft.com/office/drawing/2016/5/14/chartex" xmlns:mc="http://schemas.openxmlformats.org/markup-compatibility/2006" xmlns:aink="http://schemas.microsoft.com/office/drawing/2016/ink" xmlns:am3d="http://schemas.microsoft.com/office/drawing/2017/model3d" xmlns:o="urn:schemas-microsoft-com:office:office" xmlns:oel="http://schemas.microsoft.com/office/2019/extlst" xmlns:r="http://schemas.openxmlformats.org/officeDocument/2006/relationships" xmlns:m="http://schemas.openxmlformats.org/officeDocument/2006/math" xmlns:v="urn:schemas-microsoft-com:vml" xmlns:wp14="http://schemas.microsoft.com/office/word/2010/wordprocessingDrawing" xmlns:wp="http://schemas.openxmlformats.org/drawingml/2006/wordprocessingDrawing" xmlns:w10="urn:schemas-microsoft-com:office:word" xmlns:w="http://schemas.openxmlformats.org/wordprocessingml/2006/main" xmlns:w14="http://schemas.microsoft.com/office/word/2010/wordml" xmlns:w15="http://schemas.microsoft.com/office/word/2012/wordml" xmlns:w16cex="http://schemas.microsoft.com/office/word/2018/wordml/cex" xmlns:w16cid="http://schemas.microsoft.com/office/word/2016/wordml/cid" xmlns:w16="http://schemas.microsoft.com/office/word/2018/wordml" xmlns:w16du="http://schemas.microsoft.com/office/word/2023/wordml/word16du" xmlns:w16sdtdh="http://schemas.microsoft.com/office/word/2020/wordml/sdtdatahash" xmlns:w16se="http://schemas.microsoft.com/office/word/2015/wordml/symex" xmlns:wpg="http://schemas.microsoft.com/office/word/2010/wordprocessingGroup" xmlns:wpi="http://schemas.microsoft.com/office/word/2010/wordprocessingInk" xmlns:wne="http://schemas.microsoft.com/office/word/2006/wordml" xmlns:wps="http://schemas.microsoft.com/office/word/2010/wordprocessingShape" mc:Ignorable="w14 w15 w16se w16cid w16 w16cex w16sdtdh w16du wp14">
   <w:abstractNum w:abstractNumId="0" w15:restartNumberingAfterBreak="0">
     <w:nsid w:val="2FAF7947"/>
     <w:multiLevelType w:val="hybridMultilevel"/>
@@ -1929,17 +1903,17 @@
       </w:rPr>
     </w:lvl>
   </w:abstractNum>
-  <w:num w:numId="1">
+  <w:num w:numId="1" w16cid:durableId="586350643">
     <w:abstractNumId w:val="1"/>
   </w:num>
-  <w:num w:numId="2">
+  <w:num w:numId="2" w16cid:durableId="1460028517">
     <w:abstractNumId w:val="0"/>
   </w:num>
 </w:numbering>
 </file>
 
 <file path=word/styles.xml><?xml version="1.0" encoding="utf-8"?>
-<w:styles xmlns:mc="http://schemas.openxmlformats.org/markup-compatibility/2006" xmlns:r="http://schemas.openxmlformats.org/officeDocument/2006/relationships" xmlns:w="http://schemas.openxmlformats.org/wordprocessingml/2006/main" xmlns:w14="http://schemas.microsoft.com/office/word/2010/wordml" xmlns:w15="http://schemas.microsoft.com/office/word/2012/wordml" xmlns:w16cid="http://schemas.microsoft.com/office/word/2016/wordml/cid" xmlns:w16se="http://schemas.microsoft.com/office/word/2015/wordml/symex" mc:Ignorable="w14 w15 w16se w16cid">
+<w:styles xmlns:mc="http://schemas.openxmlformats.org/markup-compatibility/2006" xmlns:r="http://schemas.openxmlformats.org/officeDocument/2006/relationships" xmlns:w="http://schemas.openxmlformats.org/wordprocessingml/2006/main" xmlns:w14="http://schemas.microsoft.com/office/word/2010/wordml" xmlns:w15="http://schemas.microsoft.com/office/word/2012/wordml" xmlns:w16cex="http://schemas.microsoft.com/office/word/2018/wordml/cex" xmlns:w16cid="http://schemas.microsoft.com/office/word/2016/wordml/cid" xmlns:w16="http://schemas.microsoft.com/office/word/2018/wordml" xmlns:w16du="http://schemas.microsoft.com/office/word/2023/wordml/word16du" xmlns:w16sdtdh="http://schemas.microsoft.com/office/word/2020/wordml/sdtdatahash" xmlns:w16se="http://schemas.microsoft.com/office/word/2015/wordml/symex" mc:Ignorable="w14 w15 w16se w16cid w16 w16cex w16sdtdh w16du">
   <w:docDefaults>
     <w:rPrDefault>
       <w:rPr>
@@ -1955,7 +1929,7 @@
       </w:pPr>
     </w:pPrDefault>
   </w:docDefaults>
-  <w:latentStyles w:defLockedState="0" w:defUIPriority="99" w:defSemiHidden="0" w:defUnhideWhenUsed="0" w:defQFormat="0" w:count="375">
+  <w:latentStyles w:defLockedState="0" w:defUIPriority="99" w:defSemiHidden="0" w:defUnhideWhenUsed="0" w:defQFormat="0" w:count="376">
     <w:lsdException w:name="Normal" w:uiPriority="0" w:qFormat="1"/>
     <w:lsdException w:name="heading 1" w:uiPriority="9" w:qFormat="1"/>
     <w:lsdException w:name="heading 2" w:semiHidden="1" w:uiPriority="9" w:unhideWhenUsed="1" w:qFormat="1"/>
@@ -2331,6 +2305,7 @@
     <w:lsdException w:name="Smart Hyperlink" w:semiHidden="1" w:unhideWhenUsed="1"/>
     <w:lsdException w:name="Hashtag" w:semiHidden="1" w:unhideWhenUsed="1"/>
     <w:lsdException w:name="Unresolved Mention" w:semiHidden="1" w:unhideWhenUsed="1"/>
+    <w:lsdException w:name="Smart Link" w:semiHidden="1" w:unhideWhenUsed="1"/>
   </w:latentStyles>
   <w:style w:type="paragraph" w:default="1" w:styleId="Normal">
     <w:name w:val="Normal"/>

</xml_diff>

<commit_message>
add guideline for indentation
</commit_message>
<xml_diff>
--- a/manuscript/manuscript_readme.docx
+++ b/manuscript/manuscript_readme.docx
@@ -6,9 +6,6 @@
       <w:pPr>
         <w:pStyle w:val="Heading2"/>
         <w:spacing w:before="0" w:line="240" w:lineRule="auto"/>
-        <w:rPr>
-          <w:rFonts w:hint="eastAsia"/>
-        </w:rPr>
       </w:pPr>
       <w:r>
         <w:rPr>
@@ -730,6 +727,38 @@
           <w:color w:val="0070C0"/>
         </w:rPr>
         <w:t>…</w:t>
+      </w:r>
+    </w:p>
+    <w:p>
+      <w:pPr>
+        <w:pStyle w:val="ListParagraph"/>
+        <w:numPr>
+          <w:ilvl w:val="1"/>
+          <w:numId w:val="1"/>
+        </w:numPr>
+        <w:rPr>
+          <w:color w:val="000000" w:themeColor="text1"/>
+        </w:rPr>
+      </w:pPr>
+      <w:r>
+        <w:rPr>
+          <w:color w:val="000000" w:themeColor="text1"/>
+        </w:rPr>
+        <w:t>E</w:t>
+      </w:r>
+      <w:r>
+        <w:rPr>
+          <w:rFonts w:hint="eastAsia"/>
+          <w:color w:val="000000" w:themeColor="text1"/>
+        </w:rPr>
+        <w:t>nsure</w:t>
+      </w:r>
+      <w:r>
+        <w:rPr>
+          <w:rFonts w:hint="eastAsia"/>
+          <w:color w:val="000000" w:themeColor="text1"/>
+        </w:rPr>
+        <w:t xml:space="preserve"> indentation before each paragraph is the same</w:t>
       </w:r>
     </w:p>
     <w:p>
@@ -1588,29 +1617,27 @@
       <w:pPr>
         <w:spacing w:after="0" w:line="240" w:lineRule="auto"/>
         <w:rPr>
+          <w:color w:val="000000" w:themeColor="text1"/>
+        </w:rPr>
+      </w:pPr>
+      <w:r>
+        <w:rPr>
           <w:rFonts w:hint="eastAsia"/>
           <w:color w:val="000000" w:themeColor="text1"/>
         </w:rPr>
-      </w:pPr>
+        <w:t>英文和数字：</w:t>
+      </w:r>
       <w:r>
         <w:rPr>
           <w:rFonts w:hint="eastAsia"/>
           <w:color w:val="000000" w:themeColor="text1"/>
         </w:rPr>
-        <w:t>英文和数字：</w:t>
-      </w:r>
-      <w:r>
-        <w:rPr>
-          <w:rFonts w:hint="eastAsia"/>
-          <w:color w:val="000000" w:themeColor="text1"/>
-        </w:rPr>
         <w:t>Times New Roman</w:t>
       </w:r>
     </w:p>
     <w:p>
       <w:pPr>
         <w:rPr>
-          <w:rFonts w:hint="eastAsia"/>
           <w:color w:val="ED7D31" w:themeColor="accent2"/>
         </w:rPr>
       </w:pPr>

</xml_diff>